<commit_message>
Update aan Uitgangspunten en meer regressietesten toegevoegd
</commit_message>
<xml_diff>
--- a/catalogusdata/Uitgangspunten opstellen logische testen.docx
+++ b/catalogusdata/Uitgangspunten opstellen logische testen.docx
@@ -14,6 +14,37 @@
       <w:pPr>
         <w:pStyle w:val="Heading2"/>
       </w:pPr>
+      <w:r>
+        <w:t>Eén test bevat één doel</w:t>
+      </w:r>
+    </w:p>
+    <w:p>
+      <w:pPr>
+        <w:pStyle w:val="Heading3"/>
+      </w:pPr>
+      <w:r>
+        <w:t>Beschrijving en rationale</w:t>
+      </w:r>
+    </w:p>
+    <w:p>
+      <w:r>
+        <w:t>Een logisch testgeval is in principe atomair</w:t>
+      </w:r>
+      <w:r>
+        <w:t>: het test precies één stukje functionaliteit. Dat is iets anders dan één pagina, waarop meerdere functionaliteiten staan. Zelfs een atomaire actie, zoals het uploaden van een databestand, kan tot meerdere logische testen leiden omdat achter de schermen meerdere acties worden uitgevoerd (verschillende validaties bijvoorbeeld), die elk apart getest dienen te worden.</w:t>
+      </w:r>
+    </w:p>
+    <w:p>
+      <w:r>
+        <w:t>Door een test precies één stukje functionaliteit te laten testen, voorkom je dat een bepaald testgeval niet uitgevoerd wordt doordat een andere test “eerder in het proces” faalt.</w:t>
+      </w:r>
+    </w:p>
+    <w:p>
+      <w:pPr>
+        <w:pStyle w:val="Heading2"/>
+      </w:pPr>
+      <w:bookmarkStart w:id="0" w:name="_GoBack"/>
+      <w:bookmarkEnd w:id="0"/>
       <w:r>
         <w:t>Testbestanden zijn zo minimaal mogelijk</w:t>
       </w:r>
@@ -300,6 +331,7 @@
         <w:pStyle w:val="Heading3"/>
       </w:pPr>
       <w:r>
+        <w:lastRenderedPageBreak/>
         <w:t>Voorbeeld</w:t>
       </w:r>
     </w:p>
@@ -360,7 +392,10 @@
                         <w:txbxContent>
                           <w:p>
                             <w:r>
-                              <w:t>concept:GeneriekBeest a skos:Concept;</w:t>
+                              <w:t xml:space="preserve">concept:GeneriekBeest </w:t>
+                            </w:r>
+                            <w:r>
+                              <w:t>a skos:Concept;</w:t>
                             </w:r>
                             <w:r>
                               <w:br/>
@@ -432,7 +467,6 @@
           <w:noProof/>
           <w:lang w:eastAsia="nl-NL"/>
         </w:rPr>
-        <w:lastRenderedPageBreak/>
         <mc:AlternateContent>
           <mc:Choice Requires="wps">
             <w:drawing>
@@ -487,34 +521,13 @@
                               <w:br/>
                             </w:r>
                             <w:r>
-                              <w:t>,</w:t>
-                            </w:r>
-                            <w:r>
-                              <w:t>"rdf:type": "skos:Concept"</w:t>
+                              <w:t>,"rdf:type": "skos:Concept"</w:t>
                             </w:r>
                             <w:r>
                               <w:br/>
                             </w:r>
                             <w:r>
-                              <w:t>,"</w:t>
-                            </w:r>
-                            <w:r>
-                              <w:t>skos</w:t>
-                            </w:r>
-                            <w:r>
-                              <w:t>:</w:t>
-                            </w:r>
-                            <w:r>
-                              <w:t>prefL</w:t>
-                            </w:r>
-                            <w:r>
-                              <w:t>abel": "Generiek</w:t>
-                            </w:r>
-                            <w:r>
-                              <w:t>B</w:t>
-                            </w:r>
-                            <w:r>
-                              <w:t>eest"</w:t>
+                              <w:t>,"skos:prefLabel": "GeneriekBeest"</w:t>
                             </w:r>
                             <w:r>
                               <w:br/>
@@ -772,8 +785,6 @@
         </w:rPr>
         <w:t>epast rdfs:label veranderd van ‘omgevingswet’ naar ‘dataset omgevingswet’” is niet toegestaan. In plaats daarvan moet er een extra databestand gemaakt worden waarin die aanpassing al gedaan is.</w:t>
       </w:r>
-      <w:bookmarkStart w:id="0" w:name="_GoBack"/>
-      <w:bookmarkEnd w:id="0"/>
     </w:p>
     <w:p>
       <w:pPr>
@@ -804,6 +815,7 @@
         </w:numPr>
       </w:pPr>
       <w:r>
+        <w:lastRenderedPageBreak/>
         <w:t xml:space="preserve">De naam van een testbestand komt </w:t>
       </w:r>
       <w:r>

</xml_diff>